<commit_message>
Finalizando o curso basico de git 03/10/2021 - AUTOR: Elenildo lima
</commit_message>
<xml_diff>
--- a/Apostila introdução ao Git e ao GitHub.docx
+++ b/Apostila introdução ao Git e ao GitHub.docx
@@ -3428,8 +3428,6 @@
         </w:rPr>
         <w:t xml:space="preserve"> ou qualquer outro editor de texto.</w:t>
       </w:r>
-      <w:bookmarkStart w:id="0" w:name="_GoBack"/>
-      <w:bookmarkEnd w:id="0"/>
     </w:p>
     <w:p>
       <w:pPr>
@@ -3498,6 +3496,543 @@
           <w:szCs w:val="36"/>
         </w:rPr>
       </w:pPr>
+    </w:p>
+    <w:p>
+      <w:pPr>
+        <w:rPr>
+          <w:b/>
+          <w:sz w:val="36"/>
+          <w:szCs w:val="36"/>
+        </w:rPr>
+      </w:pPr>
+      <w:r>
+        <w:rPr>
+          <w:b/>
+          <w:sz w:val="36"/>
+          <w:szCs w:val="36"/>
+        </w:rPr>
+        <w:t xml:space="preserve">Primeiro </w:t>
+      </w:r>
+      <w:proofErr w:type="spellStart"/>
+      <w:r>
+        <w:rPr>
+          <w:b/>
+          <w:sz w:val="36"/>
+          <w:szCs w:val="36"/>
+        </w:rPr>
+        <w:t>commit</w:t>
+      </w:r>
+      <w:proofErr w:type="spellEnd"/>
+      <w:r>
+        <w:rPr>
+          <w:b/>
+          <w:sz w:val="36"/>
+          <w:szCs w:val="36"/>
+        </w:rPr>
+        <w:t>:</w:t>
+      </w:r>
+    </w:p>
+    <w:p>
+      <w:pPr>
+        <w:rPr>
+          <w:b/>
+          <w:sz w:val="36"/>
+          <w:szCs w:val="36"/>
+        </w:rPr>
+      </w:pPr>
+      <w:proofErr w:type="spellStart"/>
+      <w:r>
+        <w:rPr>
+          <w:b/>
+          <w:sz w:val="36"/>
+          <w:szCs w:val="36"/>
+        </w:rPr>
+        <w:t>Git</w:t>
+      </w:r>
+      <w:proofErr w:type="spellEnd"/>
+      <w:r>
+        <w:rPr>
+          <w:b/>
+          <w:sz w:val="36"/>
+          <w:szCs w:val="36"/>
+        </w:rPr>
+        <w:t xml:space="preserve"> </w:t>
+      </w:r>
+      <w:proofErr w:type="spellStart"/>
+      <w:r>
+        <w:rPr>
+          <w:b/>
+          <w:sz w:val="36"/>
+          <w:szCs w:val="36"/>
+        </w:rPr>
+        <w:t>init</w:t>
+      </w:r>
+      <w:proofErr w:type="spellEnd"/>
+    </w:p>
+    <w:p>
+      <w:pPr>
+        <w:rPr>
+          <w:b/>
+          <w:sz w:val="36"/>
+          <w:szCs w:val="36"/>
+        </w:rPr>
+      </w:pPr>
+      <w:proofErr w:type="spellStart"/>
+      <w:r>
+        <w:rPr>
+          <w:b/>
+          <w:sz w:val="36"/>
+          <w:szCs w:val="36"/>
+        </w:rPr>
+        <w:t>Git</w:t>
+      </w:r>
+      <w:proofErr w:type="spellEnd"/>
+      <w:r>
+        <w:rPr>
+          <w:b/>
+          <w:sz w:val="36"/>
+          <w:szCs w:val="36"/>
+        </w:rPr>
+        <w:t xml:space="preserve"> </w:t>
+      </w:r>
+      <w:proofErr w:type="spellStart"/>
+      <w:r>
+        <w:rPr>
+          <w:b/>
+          <w:sz w:val="36"/>
+          <w:szCs w:val="36"/>
+        </w:rPr>
+        <w:t>add</w:t>
+      </w:r>
+      <w:proofErr w:type="spellEnd"/>
+      <w:r>
+        <w:rPr>
+          <w:b/>
+          <w:sz w:val="36"/>
+          <w:szCs w:val="36"/>
+        </w:rPr>
+        <w:t xml:space="preserve"> *</w:t>
+      </w:r>
+    </w:p>
+    <w:p>
+      <w:pPr>
+        <w:rPr>
+          <w:b/>
+          <w:sz w:val="36"/>
+          <w:szCs w:val="36"/>
+        </w:rPr>
+      </w:pPr>
+      <w:proofErr w:type="spellStart"/>
+      <w:r>
+        <w:rPr>
+          <w:b/>
+          <w:sz w:val="36"/>
+          <w:szCs w:val="36"/>
+        </w:rPr>
+        <w:t>Git</w:t>
+      </w:r>
+      <w:proofErr w:type="spellEnd"/>
+      <w:r>
+        <w:rPr>
+          <w:b/>
+          <w:sz w:val="36"/>
+          <w:szCs w:val="36"/>
+        </w:rPr>
+        <w:t xml:space="preserve"> </w:t>
+      </w:r>
+      <w:proofErr w:type="spellStart"/>
+      <w:r>
+        <w:rPr>
+          <w:b/>
+          <w:sz w:val="36"/>
+          <w:szCs w:val="36"/>
+        </w:rPr>
+        <w:t>commit</w:t>
+      </w:r>
+      <w:proofErr w:type="spellEnd"/>
+      <w:r>
+        <w:rPr>
+          <w:b/>
+          <w:sz w:val="36"/>
+          <w:szCs w:val="36"/>
+        </w:rPr>
+        <w:t xml:space="preserve"> –m “aqui escreva seu comentário”</w:t>
+      </w:r>
+    </w:p>
+    <w:p>
+      <w:pPr>
+        <w:rPr>
+          <w:b/>
+          <w:sz w:val="36"/>
+          <w:szCs w:val="36"/>
+        </w:rPr>
+      </w:pPr>
+    </w:p>
+    <w:p>
+      <w:pPr>
+        <w:rPr>
+          <w:b/>
+          <w:sz w:val="36"/>
+          <w:szCs w:val="36"/>
+        </w:rPr>
+      </w:pPr>
+      <w:r>
+        <w:rPr>
+          <w:noProof/>
+          <w:lang w:eastAsia="pt-BR"/>
+        </w:rPr>
+        <w:drawing>
+          <wp:inline distT="0" distB="0" distL="0" distR="0" wp14:anchorId="3A700650" wp14:editId="1AF94404">
+            <wp:extent cx="5286375" cy="2819400"/>
+            <wp:effectExtent l="0" t="0" r="9525" b="0"/>
+            <wp:docPr id="30" name="Imagem 30"/>
+            <wp:cNvGraphicFramePr>
+              <a:graphicFrameLocks xmlns:a="http://schemas.openxmlformats.org/drawingml/2006/main" noChangeAspect="1"/>
+            </wp:cNvGraphicFramePr>
+            <a:graphic xmlns:a="http://schemas.openxmlformats.org/drawingml/2006/main">
+              <a:graphicData uri="http://schemas.openxmlformats.org/drawingml/2006/picture">
+                <pic:pic xmlns:pic="http://schemas.openxmlformats.org/drawingml/2006/picture">
+                  <pic:nvPicPr>
+                    <pic:cNvPr id="1" name=""/>
+                    <pic:cNvPicPr/>
+                  </pic:nvPicPr>
+                  <pic:blipFill>
+                    <a:blip r:embed="rId33"/>
+                    <a:stretch>
+                      <a:fillRect/>
+                    </a:stretch>
+                  </pic:blipFill>
+                  <pic:spPr>
+                    <a:xfrm>
+                      <a:off x="0" y="0"/>
+                      <a:ext cx="5286375" cy="2819400"/>
+                    </a:xfrm>
+                    <a:prstGeom prst="rect">
+                      <a:avLst/>
+                    </a:prstGeom>
+                  </pic:spPr>
+                </pic:pic>
+              </a:graphicData>
+            </a:graphic>
+          </wp:inline>
+        </w:drawing>
+      </w:r>
+    </w:p>
+    <w:p>
+      <w:pPr>
+        <w:rPr>
+          <w:b/>
+          <w:sz w:val="36"/>
+          <w:szCs w:val="36"/>
+        </w:rPr>
+      </w:pPr>
+    </w:p>
+    <w:p>
+      <w:pPr>
+        <w:rPr>
+          <w:b/>
+          <w:sz w:val="36"/>
+          <w:szCs w:val="36"/>
+        </w:rPr>
+      </w:pPr>
+      <w:r>
+        <w:rPr>
+          <w:b/>
+          <w:sz w:val="36"/>
+          <w:szCs w:val="36"/>
+        </w:rPr>
+        <w:t xml:space="preserve">Entendendo o ciclo de vida dos arquivos dentro do </w:t>
+      </w:r>
+      <w:proofErr w:type="spellStart"/>
+      <w:r>
+        <w:rPr>
+          <w:b/>
+          <w:sz w:val="36"/>
+          <w:szCs w:val="36"/>
+        </w:rPr>
+        <w:t>git</w:t>
+      </w:r>
+      <w:proofErr w:type="spellEnd"/>
+    </w:p>
+    <w:p>
+      <w:pPr>
+        <w:rPr>
+          <w:b/>
+          <w:sz w:val="36"/>
+          <w:szCs w:val="36"/>
+        </w:rPr>
+      </w:pPr>
+      <w:r>
+        <w:rPr>
+          <w:noProof/>
+          <w:lang w:eastAsia="pt-BR"/>
+        </w:rPr>
+        <w:drawing>
+          <wp:inline distT="0" distB="0" distL="0" distR="0" wp14:anchorId="5C4D9BFD" wp14:editId="4801BC3E">
+            <wp:extent cx="2352675" cy="600075"/>
+            <wp:effectExtent l="0" t="0" r="9525" b="9525"/>
+            <wp:docPr id="31" name="Imagem 31"/>
+            <wp:cNvGraphicFramePr>
+              <a:graphicFrameLocks xmlns:a="http://schemas.openxmlformats.org/drawingml/2006/main" noChangeAspect="1"/>
+            </wp:cNvGraphicFramePr>
+            <a:graphic xmlns:a="http://schemas.openxmlformats.org/drawingml/2006/main">
+              <a:graphicData uri="http://schemas.openxmlformats.org/drawingml/2006/picture">
+                <pic:pic xmlns:pic="http://schemas.openxmlformats.org/drawingml/2006/picture">
+                  <pic:nvPicPr>
+                    <pic:cNvPr id="1" name=""/>
+                    <pic:cNvPicPr/>
+                  </pic:nvPicPr>
+                  <pic:blipFill>
+                    <a:blip r:embed="rId34"/>
+                    <a:stretch>
+                      <a:fillRect/>
+                    </a:stretch>
+                  </pic:blipFill>
+                  <pic:spPr>
+                    <a:xfrm>
+                      <a:off x="0" y="0"/>
+                      <a:ext cx="2352675" cy="600075"/>
+                    </a:xfrm>
+                    <a:prstGeom prst="rect">
+                      <a:avLst/>
+                    </a:prstGeom>
+                  </pic:spPr>
+                </pic:pic>
+              </a:graphicData>
+            </a:graphic>
+          </wp:inline>
+        </w:drawing>
+      </w:r>
+    </w:p>
+    <w:p>
+      <w:pPr>
+        <w:rPr>
+          <w:b/>
+          <w:sz w:val="36"/>
+          <w:szCs w:val="36"/>
+        </w:rPr>
+      </w:pPr>
+      <w:r>
+        <w:rPr>
+          <w:b/>
+          <w:sz w:val="36"/>
+          <w:szCs w:val="36"/>
+        </w:rPr>
+        <w:t>Cria-se um repositório.</w:t>
+      </w:r>
+    </w:p>
+    <w:p>
+      <w:pPr>
+        <w:rPr>
+          <w:b/>
+          <w:sz w:val="36"/>
+          <w:szCs w:val="36"/>
+        </w:rPr>
+      </w:pPr>
+      <w:r>
+        <w:rPr>
+          <w:noProof/>
+          <w:lang w:eastAsia="pt-BR"/>
+        </w:rPr>
+        <w:drawing>
+          <wp:inline distT="0" distB="0" distL="0" distR="0" wp14:anchorId="470A4953" wp14:editId="26E3C418">
+            <wp:extent cx="5400040" cy="3573780"/>
+            <wp:effectExtent l="0" t="0" r="0" b="7620"/>
+            <wp:docPr id="32" name="Imagem 32"/>
+            <wp:cNvGraphicFramePr>
+              <a:graphicFrameLocks xmlns:a="http://schemas.openxmlformats.org/drawingml/2006/main" noChangeAspect="1"/>
+            </wp:cNvGraphicFramePr>
+            <a:graphic xmlns:a="http://schemas.openxmlformats.org/drawingml/2006/main">
+              <a:graphicData uri="http://schemas.openxmlformats.org/drawingml/2006/picture">
+                <pic:pic xmlns:pic="http://schemas.openxmlformats.org/drawingml/2006/picture">
+                  <pic:nvPicPr>
+                    <pic:cNvPr id="1" name=""/>
+                    <pic:cNvPicPr/>
+                  </pic:nvPicPr>
+                  <pic:blipFill>
+                    <a:blip r:embed="rId35"/>
+                    <a:stretch>
+                      <a:fillRect/>
+                    </a:stretch>
+                  </pic:blipFill>
+                  <pic:spPr>
+                    <a:xfrm>
+                      <a:off x="0" y="0"/>
+                      <a:ext cx="5400040" cy="3573780"/>
+                    </a:xfrm>
+                    <a:prstGeom prst="rect">
+                      <a:avLst/>
+                    </a:prstGeom>
+                  </pic:spPr>
+                </pic:pic>
+              </a:graphicData>
+            </a:graphic>
+          </wp:inline>
+        </w:drawing>
+      </w:r>
+    </w:p>
+    <w:p>
+      <w:pPr>
+        <w:rPr>
+          <w:b/>
+          <w:sz w:val="36"/>
+          <w:szCs w:val="36"/>
+        </w:rPr>
+      </w:pPr>
+    </w:p>
+    <w:p>
+      <w:pPr>
+        <w:rPr>
+          <w:b/>
+          <w:sz w:val="36"/>
+          <w:szCs w:val="36"/>
+        </w:rPr>
+      </w:pPr>
+      <w:r>
+        <w:rPr>
+          <w:noProof/>
+          <w:lang w:eastAsia="pt-BR"/>
+        </w:rPr>
+        <w:drawing>
+          <wp:inline distT="0" distB="0" distL="0" distR="0" wp14:anchorId="4ADEFED3" wp14:editId="65838AFE">
+            <wp:extent cx="5400040" cy="3136900"/>
+            <wp:effectExtent l="0" t="0" r="0" b="6350"/>
+            <wp:docPr id="33" name="Imagem 33"/>
+            <wp:cNvGraphicFramePr>
+              <a:graphicFrameLocks xmlns:a="http://schemas.openxmlformats.org/drawingml/2006/main" noChangeAspect="1"/>
+            </wp:cNvGraphicFramePr>
+            <a:graphic xmlns:a="http://schemas.openxmlformats.org/drawingml/2006/main">
+              <a:graphicData uri="http://schemas.openxmlformats.org/drawingml/2006/picture">
+                <pic:pic xmlns:pic="http://schemas.openxmlformats.org/drawingml/2006/picture">
+                  <pic:nvPicPr>
+                    <pic:cNvPr id="1" name=""/>
+                    <pic:cNvPicPr/>
+                  </pic:nvPicPr>
+                  <pic:blipFill>
+                    <a:blip r:embed="rId36"/>
+                    <a:stretch>
+                      <a:fillRect/>
+                    </a:stretch>
+                  </pic:blipFill>
+                  <pic:spPr>
+                    <a:xfrm>
+                      <a:off x="0" y="0"/>
+                      <a:ext cx="5400040" cy="3136900"/>
+                    </a:xfrm>
+                    <a:prstGeom prst="rect">
+                      <a:avLst/>
+                    </a:prstGeom>
+                  </pic:spPr>
+                </pic:pic>
+              </a:graphicData>
+            </a:graphic>
+          </wp:inline>
+        </w:drawing>
+      </w:r>
+    </w:p>
+    <w:p>
+      <w:pPr>
+        <w:rPr>
+          <w:b/>
+          <w:sz w:val="36"/>
+          <w:szCs w:val="36"/>
+        </w:rPr>
+      </w:pPr>
+    </w:p>
+    <w:p>
+      <w:pPr>
+        <w:rPr>
+          <w:b/>
+          <w:sz w:val="36"/>
+          <w:szCs w:val="36"/>
+        </w:rPr>
+      </w:pPr>
+      <w:r>
+        <w:rPr>
+          <w:b/>
+          <w:sz w:val="36"/>
+          <w:szCs w:val="36"/>
+        </w:rPr>
+        <w:t>Status</w:t>
+      </w:r>
+    </w:p>
+    <w:p>
+      <w:pPr>
+        <w:rPr>
+          <w:b/>
+          <w:sz w:val="36"/>
+          <w:szCs w:val="36"/>
+        </w:rPr>
+      </w:pPr>
+      <w:r>
+        <w:rPr>
+          <w:noProof/>
+          <w:lang w:eastAsia="pt-BR"/>
+        </w:rPr>
+        <w:drawing>
+          <wp:inline distT="0" distB="0" distL="0" distR="0" wp14:anchorId="1ACC7BEF" wp14:editId="7796F0CD">
+            <wp:extent cx="4848225" cy="1685925"/>
+            <wp:effectExtent l="0" t="0" r="9525" b="9525"/>
+            <wp:docPr id="34" name="Imagem 34"/>
+            <wp:cNvGraphicFramePr>
+              <a:graphicFrameLocks xmlns:a="http://schemas.openxmlformats.org/drawingml/2006/main" noChangeAspect="1"/>
+            </wp:cNvGraphicFramePr>
+            <a:graphic xmlns:a="http://schemas.openxmlformats.org/drawingml/2006/main">
+              <a:graphicData uri="http://schemas.openxmlformats.org/drawingml/2006/picture">
+                <pic:pic xmlns:pic="http://schemas.openxmlformats.org/drawingml/2006/picture">
+                  <pic:nvPicPr>
+                    <pic:cNvPr id="1" name=""/>
+                    <pic:cNvPicPr/>
+                  </pic:nvPicPr>
+                  <pic:blipFill>
+                    <a:blip r:embed="rId37"/>
+                    <a:stretch>
+                      <a:fillRect/>
+                    </a:stretch>
+                  </pic:blipFill>
+                  <pic:spPr>
+                    <a:xfrm>
+                      <a:off x="0" y="0"/>
+                      <a:ext cx="4848225" cy="1685925"/>
+                    </a:xfrm>
+                    <a:prstGeom prst="rect">
+                      <a:avLst/>
+                    </a:prstGeom>
+                  </pic:spPr>
+                </pic:pic>
+              </a:graphicData>
+            </a:graphic>
+          </wp:inline>
+        </w:drawing>
+      </w:r>
+    </w:p>
+    <w:p>
+      <w:pPr>
+        <w:rPr>
+          <w:b/>
+          <w:sz w:val="36"/>
+          <w:szCs w:val="36"/>
+        </w:rPr>
+      </w:pPr>
+    </w:p>
+    <w:p>
+      <w:pPr>
+        <w:rPr>
+          <w:b/>
+          <w:sz w:val="36"/>
+          <w:szCs w:val="36"/>
+        </w:rPr>
+      </w:pPr>
+      <w:r>
+        <w:rPr>
+          <w:b/>
+          <w:sz w:val="36"/>
+          <w:szCs w:val="36"/>
+        </w:rPr>
+        <w:t>Lista todas configurações do seu repositório:</w:t>
+      </w:r>
+      <w:bookmarkStart w:id="0" w:name="_GoBack"/>
+      <w:bookmarkEnd w:id="0"/>
     </w:p>
     <w:sectPr>
       <w:pgSz w:w="11906" w:h="16838"/>

</xml_diff>